<commit_message>
add new GCB citation on metabolism
</commit_message>
<xml_diff>
--- a/SOSPaper.docx
+++ b/SOSPaper.docx
@@ -2591,15 +2591,7 @@
           <w:sz w:val="24"/>
           <w:szCs w:val="24"/>
         </w:rPr>
-        <w:t>load</w:t>
-      </w:r>
-      <w:r>
-        <w:rPr>
-          <w:rFonts w:ascii="Times New Roman" w:eastAsia="Times New Roman" w:hAnsi="Times New Roman" w:cs="Times New Roman"/>
-          <w:sz w:val="24"/>
-          <w:szCs w:val="24"/>
-        </w:rPr>
-        <w:t xml:space="preserve"> </w:t>
+        <w:t xml:space="preserve">load </w:t>
       </w:r>
       <w:r>
         <w:rPr>
@@ -2873,15 +2865,7 @@
           <w:sz w:val="24"/>
           <w:szCs w:val="24"/>
         </w:rPr>
-        <w:t>Table 2</w:t>
-      </w:r>
-      <w:r>
-        <w:rPr>
-          <w:rFonts w:ascii="Times New Roman" w:eastAsia="Times New Roman" w:hAnsi="Times New Roman" w:cs="Times New Roman"/>
-          <w:sz w:val="24"/>
-          <w:szCs w:val="24"/>
-        </w:rPr>
-        <w:t>: PropWetland</w:t>
+        <w:t>Table 2: PropWetland</w:t>
       </w:r>
       <w:r>
         <w:rPr>
@@ -3870,15 +3854,7 @@
           <w:sz w:val="24"/>
           <w:szCs w:val="24"/>
         </w:rPr>
-        <w:t>Modeled DOC and DO were compared to corresponding observed concentrations using RMSE (root mean square error) and Nash-Sutcliffe efficiency scores for each lake to determine model goodness of fit.</w:t>
-      </w:r>
-      <w:r>
-        <w:rPr>
-          <w:rFonts w:ascii="Times New Roman" w:eastAsia="Times New Roman" w:hAnsi="Times New Roman" w:cs="Times New Roman"/>
-          <w:sz w:val="24"/>
-          <w:szCs w:val="24"/>
-        </w:rPr>
-        <w:t xml:space="preserve"> </w:t>
+        <w:t xml:space="preserve">Modeled DOC and DO were compared to corresponding observed concentrations using RMSE (root mean square error) and Nash-Sutcliffe efficiency scores for each lake to determine model goodness of fit. </w:t>
       </w:r>
       <w:r>
         <w:rPr>
@@ -4885,7 +4861,39 @@
           <w:sz w:val="24"/>
           <w:szCs w:val="24"/>
         </w:rPr>
-        <w:t>. Lakes become increasingly productive as water temperatures warm, which increases autochthony as well as the OC source capacity of lakes. As climates continue to warm, we would therefore expect lakes to become larger sources of OC over time.</w:t>
+        <w:t xml:space="preserve">. Lakes </w:t>
+      </w:r>
+      <w:r>
+        <w:rPr>
+          <w:rFonts w:ascii="Times New Roman" w:eastAsia="Times New Roman" w:hAnsi="Times New Roman" w:cs="Times New Roman"/>
+          <w:sz w:val="24"/>
+          <w:szCs w:val="24"/>
+        </w:rPr>
+        <w:t xml:space="preserve">have </w:t>
+      </w:r>
+      <w:r>
+        <w:rPr>
+          <w:rFonts w:ascii="Times New Roman" w:eastAsia="Times New Roman" w:hAnsi="Times New Roman" w:cs="Times New Roman"/>
+          <w:sz w:val="24"/>
+          <w:szCs w:val="24"/>
+        </w:rPr>
+        <w:t xml:space="preserve">become increasingly productive </w:t>
+      </w:r>
+      <w:r>
+        <w:rPr>
+          <w:rFonts w:ascii="Times New Roman" w:eastAsia="Times New Roman" w:hAnsi="Times New Roman" w:cs="Times New Roman"/>
+          <w:sz w:val="24"/>
+          <w:szCs w:val="24"/>
+        </w:rPr>
+        <w:t xml:space="preserve">under recent climate warming (Kraemer et al. 2016); this </w:t>
+      </w:r>
+      <w:r>
+        <w:rPr>
+          <w:rFonts w:ascii="Times New Roman" w:eastAsia="Times New Roman" w:hAnsi="Times New Roman" w:cs="Times New Roman"/>
+          <w:sz w:val="24"/>
+          <w:szCs w:val="24"/>
+        </w:rPr>
+        <w:t>increases autochthony as well as the OC source capacity of lakes. As climates continue to warm, we would therefore expect lakes to become larger sources of OC over time.</w:t>
       </w:r>
     </w:p>
     <w:p>
@@ -5976,9 +5984,9 @@
     <w:p>
       <w:pPr>
         <w:spacing w:line="480" w:lineRule="auto"/>
-        <w:ind w:left="450" w:hanging="450"/>
-        <w:rPr>
-          <w:rFonts w:ascii="Times New Roman" w:eastAsia="Times New Roman" w:hAnsi="Times New Roman" w:cs="Times New Roman"/>
+        <w:rPr>
+          <w:rFonts w:ascii="Times New Roman" w:eastAsia="Times New Roman" w:hAnsi="Times New Roman" w:cs="Times New Roman"/>
+          <w:color w:val="auto"/>
           <w:sz w:val="24"/>
           <w:szCs w:val="24"/>
         </w:rPr>
@@ -5986,27 +5994,63 @@
       <w:r>
         <w:rPr>
           <w:rFonts w:ascii="Times New Roman" w:eastAsia="Times New Roman" w:hAnsi="Times New Roman" w:cs="Times New Roman"/>
-          <w:sz w:val="24"/>
-          <w:szCs w:val="24"/>
-        </w:rPr>
-        <w:t xml:space="preserve">Lehner, B., &amp; Döll, P. (2004). Development and validation of a global database of lakes, reservoirs and wetlands. </w:t>
+          <w:color w:val="auto"/>
+          <w:sz w:val="24"/>
+          <w:szCs w:val="24"/>
+        </w:rPr>
+        <w:t xml:space="preserve">Kraemer, B. M., Chandra, S., Dell, A. I., Dix, M., Kuusisto, E., Livingstone, D. M., ... &amp; </w:t>
+      </w:r>
+    </w:p>
+    <w:p>
+      <w:pPr>
+        <w:spacing w:line="480" w:lineRule="auto"/>
+        <w:ind w:left="450"/>
+        <w:rPr>
+          <w:rFonts w:ascii="Times New Roman" w:eastAsia="Times New Roman" w:hAnsi="Times New Roman" w:cs="Times New Roman"/>
+          <w:color w:val="auto"/>
+          <w:sz w:val="24"/>
+          <w:szCs w:val="24"/>
+        </w:rPr>
+      </w:pPr>
+      <w:r>
+        <w:rPr>
+          <w:rFonts w:ascii="Times New Roman" w:eastAsia="Times New Roman" w:hAnsi="Times New Roman" w:cs="Times New Roman"/>
+          <w:color w:val="auto"/>
+          <w:sz w:val="24"/>
+          <w:szCs w:val="24"/>
+        </w:rPr>
+        <w:t xml:space="preserve">McIntyre, P. B. (2016). Global patterns in lake ecosystem responses to warming based on </w:t>
+      </w:r>
+      <w:bookmarkStart w:id="40" w:name="_GoBack"/>
+      <w:bookmarkEnd w:id="40"/>
+      <w:r>
+        <w:rPr>
+          <w:rFonts w:ascii="Times New Roman" w:eastAsia="Times New Roman" w:hAnsi="Times New Roman" w:cs="Times New Roman"/>
+          <w:color w:val="auto"/>
+          <w:sz w:val="24"/>
+          <w:szCs w:val="24"/>
+        </w:rPr>
+        <w:t xml:space="preserve">the temperature dependence of metabolism. </w:t>
       </w:r>
       <w:r>
         <w:rPr>
           <w:rFonts w:ascii="Times New Roman" w:eastAsia="Times New Roman" w:hAnsi="Times New Roman" w:cs="Times New Roman"/>
           <w:i/>
-          <w:sz w:val="24"/>
-          <w:szCs w:val="24"/>
-        </w:rPr>
-        <w:t xml:space="preserve">Journal of Hydrology </w:t>
-      </w:r>
-      <w:r>
-        <w:rPr>
-          <w:rFonts w:ascii="Times New Roman" w:eastAsia="Times New Roman" w:hAnsi="Times New Roman" w:cs="Times New Roman"/>
-          <w:sz w:val="24"/>
-          <w:szCs w:val="24"/>
-        </w:rPr>
-        <w:t>296, 1-22.</w:t>
+          <w:iCs/>
+          <w:color w:val="auto"/>
+          <w:sz w:val="24"/>
+          <w:szCs w:val="24"/>
+        </w:rPr>
+        <w:t>Global change biology</w:t>
+      </w:r>
+      <w:r>
+        <w:rPr>
+          <w:rFonts w:ascii="Times New Roman" w:eastAsia="Times New Roman" w:hAnsi="Times New Roman" w:cs="Times New Roman"/>
+          <w:color w:val="auto"/>
+          <w:sz w:val="24"/>
+          <w:szCs w:val="24"/>
+        </w:rPr>
+        <w:t>.</w:t>
       </w:r>
     </w:p>
     <w:p>
@@ -6019,48 +6063,6 @@
           <w:szCs w:val="24"/>
         </w:rPr>
       </w:pPr>
-      <w:r>
-        <w:rPr>
-          <w:rFonts w:ascii="Times New Roman" w:eastAsia="Times New Roman" w:hAnsi="Times New Roman" w:cs="Times New Roman"/>
-          <w:sz w:val="24"/>
-          <w:szCs w:val="24"/>
-        </w:rPr>
-        <w:t xml:space="preserve"> O'Connor, E. M., Dillon, P. J., Molot, L. A., &amp; Creed, I. F. (2009). Modeling dissolved organic carbon mass balances for lakes of the Muskoka River Watershed. </w:t>
-      </w:r>
-      <w:r>
-        <w:rPr>
-          <w:rFonts w:ascii="Times New Roman" w:eastAsia="Times New Roman" w:hAnsi="Times New Roman" w:cs="Times New Roman"/>
-          <w:i/>
-          <w:sz w:val="24"/>
-          <w:szCs w:val="24"/>
-        </w:rPr>
-        <w:t>Hydrology Research</w:t>
-      </w:r>
-      <w:r>
-        <w:rPr>
-          <w:rFonts w:ascii="Times New Roman" w:eastAsia="Times New Roman" w:hAnsi="Times New Roman" w:cs="Times New Roman"/>
-          <w:sz w:val="24"/>
-          <w:szCs w:val="24"/>
-        </w:rPr>
-        <w:t xml:space="preserve">, </w:t>
-      </w:r>
-      <w:r>
-        <w:rPr>
-          <w:rFonts w:ascii="Times New Roman" w:eastAsia="Times New Roman" w:hAnsi="Times New Roman" w:cs="Times New Roman"/>
-          <w:i/>
-          <w:sz w:val="24"/>
-          <w:szCs w:val="24"/>
-        </w:rPr>
-        <w:t>40</w:t>
-      </w:r>
-      <w:r>
-        <w:rPr>
-          <w:rFonts w:ascii="Times New Roman" w:eastAsia="Times New Roman" w:hAnsi="Times New Roman" w:cs="Times New Roman"/>
-          <w:sz w:val="24"/>
-          <w:szCs w:val="24"/>
-        </w:rPr>
-        <w:t>(2-3), 273-290.</w:t>
-      </w:r>
     </w:p>
     <w:p>
       <w:pPr>
@@ -6079,7 +6081,7 @@
           <w:szCs w:val="24"/>
         </w:rPr>
         <w:lastRenderedPageBreak/>
-        <w:t xml:space="preserve">Quay, P. D., Emerson, S. R., Quay, B. M., &amp; Devol, A. H. (1986). The carbon cycle for Lake Washington-- a stable isotope study. </w:t>
+        <w:t xml:space="preserve">Lehner, B., &amp; Döll, P. (2004). Development and validation of a global database of lakes, reservoirs and wetlands. </w:t>
       </w:r>
       <w:r>
         <w:rPr>
@@ -6088,32 +6090,15 @@
           <w:sz w:val="24"/>
           <w:szCs w:val="24"/>
         </w:rPr>
-        <w:t>Limnology and Oceanography</w:t>
-      </w:r>
-      <w:r>
-        <w:rPr>
-          <w:rFonts w:ascii="Times New Roman" w:eastAsia="Times New Roman" w:hAnsi="Times New Roman" w:cs="Times New Roman"/>
-          <w:sz w:val="24"/>
-          <w:szCs w:val="24"/>
-        </w:rPr>
-        <w:t xml:space="preserve">, </w:t>
-      </w:r>
-      <w:r>
-        <w:rPr>
-          <w:rFonts w:ascii="Times New Roman" w:eastAsia="Times New Roman" w:hAnsi="Times New Roman" w:cs="Times New Roman"/>
-          <w:i/>
-          <w:sz w:val="24"/>
-          <w:szCs w:val="24"/>
-        </w:rPr>
-        <w:t>31</w:t>
-      </w:r>
-      <w:r>
-        <w:rPr>
-          <w:rFonts w:ascii="Times New Roman" w:eastAsia="Times New Roman" w:hAnsi="Times New Roman" w:cs="Times New Roman"/>
-          <w:sz w:val="24"/>
-          <w:szCs w:val="24"/>
-        </w:rPr>
-        <w:t>(3), 596-611.</w:t>
+        <w:t xml:space="preserve">Journal of Hydrology </w:t>
+      </w:r>
+      <w:r>
+        <w:rPr>
+          <w:rFonts w:ascii="Times New Roman" w:eastAsia="Times New Roman" w:hAnsi="Times New Roman" w:cs="Times New Roman"/>
+          <w:sz w:val="24"/>
+          <w:szCs w:val="24"/>
+        </w:rPr>
+        <w:t>296, 1-22.</w:t>
       </w:r>
     </w:p>
     <w:p>
@@ -6132,7 +6117,7 @@
           <w:sz w:val="24"/>
           <w:szCs w:val="24"/>
         </w:rPr>
-        <w:t xml:space="preserve">Ramlal, P. S., Hecky, R. E., Bootsma, H. A., Schiff, S. L., &amp; Kingdon, M. J. (2003). Sources and fluxes of organic carbon in Lake Malawi/Nyasa. </w:t>
+        <w:t xml:space="preserve"> O'Connor, E. M., Dillon, P. J., Molot, L. A., &amp; Creed, I. F. (2009). Modeling dissolved organic carbon mass balances for lakes of the Muskoka River Watershed. </w:t>
       </w:r>
       <w:r>
         <w:rPr>
@@ -6141,7 +6126,7 @@
           <w:sz w:val="24"/>
           <w:szCs w:val="24"/>
         </w:rPr>
-        <w:t>Journal of Great Lakes Research</w:t>
+        <w:t>Hydrology Research</w:t>
       </w:r>
       <w:r>
         <w:rPr>
@@ -6158,15 +6143,15 @@
           <w:sz w:val="24"/>
           <w:szCs w:val="24"/>
         </w:rPr>
-        <w:t>29</w:t>
-      </w:r>
-      <w:r>
-        <w:rPr>
-          <w:rFonts w:ascii="Times New Roman" w:eastAsia="Times New Roman" w:hAnsi="Times New Roman" w:cs="Times New Roman"/>
-          <w:sz w:val="24"/>
-          <w:szCs w:val="24"/>
-        </w:rPr>
-        <w:t>, 107-120.</w:t>
+        <w:t>40</w:t>
+      </w:r>
+      <w:r>
+        <w:rPr>
+          <w:rFonts w:ascii="Times New Roman" w:eastAsia="Times New Roman" w:hAnsi="Times New Roman" w:cs="Times New Roman"/>
+          <w:sz w:val="24"/>
+          <w:szCs w:val="24"/>
+        </w:rPr>
+        <w:t>(2-3), 273-290.</w:t>
       </w:r>
     </w:p>
     <w:p>
@@ -6185,7 +6170,7 @@
           <w:sz w:val="24"/>
           <w:szCs w:val="24"/>
         </w:rPr>
-        <w:t xml:space="preserve">Schindler, D. W., Curtis, P. J., Bayley, S. E., Parker, B. R., Beaty, K. G., &amp; Stainton, M. P. (1997). Climate-induced changes in the dissolved organic carbon budgets of boreal lakes. </w:t>
+        <w:t xml:space="preserve">Quay, P. D., Emerson, S. R., Quay, B. M., &amp; Devol, A. H. (1986). The carbon cycle for Lake Washington-- a stable isotope study. </w:t>
       </w:r>
       <w:r>
         <w:rPr>
@@ -6194,7 +6179,7 @@
           <w:sz w:val="24"/>
           <w:szCs w:val="24"/>
         </w:rPr>
-        <w:t>Biogeochemistry</w:t>
+        <w:t>Limnology and Oceanography</w:t>
       </w:r>
       <w:r>
         <w:rPr>
@@ -6211,15 +6196,15 @@
           <w:sz w:val="24"/>
           <w:szCs w:val="24"/>
         </w:rPr>
-        <w:t>36</w:t>
-      </w:r>
-      <w:r>
-        <w:rPr>
-          <w:rFonts w:ascii="Times New Roman" w:eastAsia="Times New Roman" w:hAnsi="Times New Roman" w:cs="Times New Roman"/>
-          <w:sz w:val="24"/>
-          <w:szCs w:val="24"/>
-        </w:rPr>
-        <w:t>(1), 9-28.</w:t>
+        <w:t>31</w:t>
+      </w:r>
+      <w:r>
+        <w:rPr>
+          <w:rFonts w:ascii="Times New Roman" w:eastAsia="Times New Roman" w:hAnsi="Times New Roman" w:cs="Times New Roman"/>
+          <w:sz w:val="24"/>
+          <w:szCs w:val="24"/>
+        </w:rPr>
+        <w:t>(3), 596-611.</w:t>
       </w:r>
     </w:p>
     <w:p>
@@ -6238,7 +6223,7 @@
           <w:sz w:val="24"/>
           <w:szCs w:val="24"/>
         </w:rPr>
-        <w:t xml:space="preserve">Schindler, J. E., &amp; Krabbenhoft, D. P. (1998). The hyporheic zone as a source of dissolved organic carbon and carbon gases to a temperate forested stream. </w:t>
+        <w:t xml:space="preserve">Ramlal, P. S., Hecky, R. E., Bootsma, H. A., Schiff, S. L., &amp; Kingdon, M. J. (2003). Sources and fluxes of organic carbon in Lake Malawi/Nyasa. </w:t>
       </w:r>
       <w:r>
         <w:rPr>
@@ -6247,7 +6232,7 @@
           <w:sz w:val="24"/>
           <w:szCs w:val="24"/>
         </w:rPr>
-        <w:t>Biogeochemistry</w:t>
+        <w:t>Journal of Great Lakes Research</w:t>
       </w:r>
       <w:r>
         <w:rPr>
@@ -6264,15 +6249,15 @@
           <w:sz w:val="24"/>
           <w:szCs w:val="24"/>
         </w:rPr>
-        <w:t>43</w:t>
-      </w:r>
-      <w:r>
-        <w:rPr>
-          <w:rFonts w:ascii="Times New Roman" w:eastAsia="Times New Roman" w:hAnsi="Times New Roman" w:cs="Times New Roman"/>
-          <w:sz w:val="24"/>
-          <w:szCs w:val="24"/>
-        </w:rPr>
-        <w:t>(2), 157-174.</w:t>
+        <w:t>29</w:t>
+      </w:r>
+      <w:r>
+        <w:rPr>
+          <w:rFonts w:ascii="Times New Roman" w:eastAsia="Times New Roman" w:hAnsi="Times New Roman" w:cs="Times New Roman"/>
+          <w:sz w:val="24"/>
+          <w:szCs w:val="24"/>
+        </w:rPr>
+        <w:t>, 107-120.</w:t>
       </w:r>
     </w:p>
     <w:p>
@@ -6291,7 +6276,7 @@
           <w:sz w:val="24"/>
           <w:szCs w:val="24"/>
         </w:rPr>
-        <w:t xml:space="preserve">Sobek, S., Söderbäck, B., Karlsson, S., Andersson, E., &amp; Brunberg, A. K. (2006). A carbon budget of a small humic lake: an example of the importance of lakes for organic matter cycling in boreal catchments. </w:t>
+        <w:t xml:space="preserve">Schindler, D. W., Curtis, P. J., Bayley, S. E., Parker, B. R., Beaty, K. G., &amp; Stainton, M. P. (1997). Climate-induced changes in the dissolved organic carbon budgets of boreal lakes. </w:t>
       </w:r>
       <w:r>
         <w:rPr>
@@ -6300,7 +6285,7 @@
           <w:sz w:val="24"/>
           <w:szCs w:val="24"/>
         </w:rPr>
-        <w:t>AMBIO: A Journal of the Human Environment</w:t>
+        <w:t>Biogeochemistry</w:t>
       </w:r>
       <w:r>
         <w:rPr>
@@ -6317,15 +6302,15 @@
           <w:sz w:val="24"/>
           <w:szCs w:val="24"/>
         </w:rPr>
-        <w:t>35</w:t>
-      </w:r>
-      <w:r>
-        <w:rPr>
-          <w:rFonts w:ascii="Times New Roman" w:eastAsia="Times New Roman" w:hAnsi="Times New Roman" w:cs="Times New Roman"/>
-          <w:sz w:val="24"/>
-          <w:szCs w:val="24"/>
-        </w:rPr>
-        <w:t>(8), 469-475.</w:t>
+        <w:t>36</w:t>
+      </w:r>
+      <w:r>
+        <w:rPr>
+          <w:rFonts w:ascii="Times New Roman" w:eastAsia="Times New Roman" w:hAnsi="Times New Roman" w:cs="Times New Roman"/>
+          <w:sz w:val="24"/>
+          <w:szCs w:val="24"/>
+        </w:rPr>
+        <w:t>(1), 9-28.</w:t>
       </w:r>
     </w:p>
     <w:p>
@@ -6344,7 +6329,41 @@
           <w:sz w:val="24"/>
           <w:szCs w:val="24"/>
         </w:rPr>
-        <w:t xml:space="preserve"> Soetaert, Karline and Petzoldt, Thomas, 2010. Inverse Modelling, Sensitivity and Monte Carlo Analysis in R Using Package FME. Journal of Statistical Software, 33(3), 1-28. DOI 10.18637/jss.v033.i03 URL http://www.jstatsoft.org/v33/i03/.</w:t>
+        <w:t xml:space="preserve">Schindler, J. E., &amp; Krabbenhoft, D. P. (1998). The hyporheic zone as a source of dissolved organic carbon and carbon gases to a temperate forested stream. </w:t>
+      </w:r>
+      <w:r>
+        <w:rPr>
+          <w:rFonts w:ascii="Times New Roman" w:eastAsia="Times New Roman" w:hAnsi="Times New Roman" w:cs="Times New Roman"/>
+          <w:i/>
+          <w:sz w:val="24"/>
+          <w:szCs w:val="24"/>
+        </w:rPr>
+        <w:t>Biogeochemistry</w:t>
+      </w:r>
+      <w:r>
+        <w:rPr>
+          <w:rFonts w:ascii="Times New Roman" w:eastAsia="Times New Roman" w:hAnsi="Times New Roman" w:cs="Times New Roman"/>
+          <w:sz w:val="24"/>
+          <w:szCs w:val="24"/>
+        </w:rPr>
+        <w:t xml:space="preserve">, </w:t>
+      </w:r>
+      <w:r>
+        <w:rPr>
+          <w:rFonts w:ascii="Times New Roman" w:eastAsia="Times New Roman" w:hAnsi="Times New Roman" w:cs="Times New Roman"/>
+          <w:i/>
+          <w:sz w:val="24"/>
+          <w:szCs w:val="24"/>
+        </w:rPr>
+        <w:t>43</w:t>
+      </w:r>
+      <w:r>
+        <w:rPr>
+          <w:rFonts w:ascii="Times New Roman" w:eastAsia="Times New Roman" w:hAnsi="Times New Roman" w:cs="Times New Roman"/>
+          <w:sz w:val="24"/>
+          <w:szCs w:val="24"/>
+        </w:rPr>
+        <w:t>(2), 157-174.</w:t>
       </w:r>
     </w:p>
     <w:p>
@@ -6363,7 +6382,7 @@
           <w:sz w:val="24"/>
           <w:szCs w:val="24"/>
         </w:rPr>
-        <w:t xml:space="preserve">Staehr, P. A., Sand-Jensen, K., Raun, A. L., Nilsson, B., &amp; Kidmose, J. (2010). Drivers of metabolism and net heterotrophy in contrasting lakes. </w:t>
+        <w:t xml:space="preserve">Sobek, S., Söderbäck, B., Karlsson, S., Andersson, E., &amp; Brunberg, A. K. (2006). A carbon budget of a small humic lake: an example of the importance of lakes for organic matter cycling in boreal catchments. </w:t>
       </w:r>
       <w:r>
         <w:rPr>
@@ -6372,7 +6391,7 @@
           <w:sz w:val="24"/>
           <w:szCs w:val="24"/>
         </w:rPr>
-        <w:t>Limnology and Oceanography</w:t>
+        <w:t>AMBIO: A Journal of the Human Environment</w:t>
       </w:r>
       <w:r>
         <w:rPr>
@@ -6389,15 +6408,15 @@
           <w:sz w:val="24"/>
           <w:szCs w:val="24"/>
         </w:rPr>
-        <w:t>55</w:t>
-      </w:r>
-      <w:r>
-        <w:rPr>
-          <w:rFonts w:ascii="Times New Roman" w:eastAsia="Times New Roman" w:hAnsi="Times New Roman" w:cs="Times New Roman"/>
-          <w:sz w:val="24"/>
-          <w:szCs w:val="24"/>
-        </w:rPr>
-        <w:t>(2), 817.</w:t>
+        <w:t>35</w:t>
+      </w:r>
+      <w:r>
+        <w:rPr>
+          <w:rFonts w:ascii="Times New Roman" w:eastAsia="Times New Roman" w:hAnsi="Times New Roman" w:cs="Times New Roman"/>
+          <w:sz w:val="24"/>
+          <w:szCs w:val="24"/>
+        </w:rPr>
+        <w:t>(8), 469-475.</w:t>
       </w:r>
     </w:p>
     <w:p>
@@ -6416,42 +6435,7 @@
           <w:sz w:val="24"/>
           <w:szCs w:val="24"/>
         </w:rPr>
-        <w:lastRenderedPageBreak/>
-        <w:t xml:space="preserve">Striegl, R. G., &amp; Michmerhuizen, C. M. (1998). Hydrologic influence on methane and carbon dioxide dynamics at two north-central Minnesota lakes. </w:t>
-      </w:r>
-      <w:r>
-        <w:rPr>
-          <w:rFonts w:ascii="Times New Roman" w:eastAsia="Times New Roman" w:hAnsi="Times New Roman" w:cs="Times New Roman"/>
-          <w:i/>
-          <w:sz w:val="24"/>
-          <w:szCs w:val="24"/>
-        </w:rPr>
-        <w:t>Limnology and Oceanography</w:t>
-      </w:r>
-      <w:r>
-        <w:rPr>
-          <w:rFonts w:ascii="Times New Roman" w:eastAsia="Times New Roman" w:hAnsi="Times New Roman" w:cs="Times New Roman"/>
-          <w:sz w:val="24"/>
-          <w:szCs w:val="24"/>
-        </w:rPr>
-        <w:t xml:space="preserve">, </w:t>
-      </w:r>
-      <w:r>
-        <w:rPr>
-          <w:rFonts w:ascii="Times New Roman" w:eastAsia="Times New Roman" w:hAnsi="Times New Roman" w:cs="Times New Roman"/>
-          <w:i/>
-          <w:sz w:val="24"/>
-          <w:szCs w:val="24"/>
-        </w:rPr>
-        <w:t>43</w:t>
-      </w:r>
-      <w:r>
-        <w:rPr>
-          <w:rFonts w:ascii="Times New Roman" w:eastAsia="Times New Roman" w:hAnsi="Times New Roman" w:cs="Times New Roman"/>
-          <w:sz w:val="24"/>
-          <w:szCs w:val="24"/>
-        </w:rPr>
-        <w:t>(7), 1519-1529.</w:t>
+        <w:t xml:space="preserve"> Soetaert, Karline and Petzoldt, Thomas, 2010. Inverse Modelling, Sensitivity and Monte Carlo Analysis in R Using Package FME. Journal of Statistical Software, 33(3), 1-28. DOI 10.18637/jss.v033.i03 URL http://www.jstatsoft.org/v33/i03/.</w:t>
       </w:r>
     </w:p>
     <w:p>
@@ -6470,7 +6454,8 @@
           <w:sz w:val="24"/>
           <w:szCs w:val="24"/>
         </w:rPr>
-        <w:t xml:space="preserve">Tranvik, L. J., Downing, J. A., Cotner, J. B., Loiselle, S. A., Striegl, R. G., Ballatore, T. J., ... &amp; Kortelainen, P. L. (2009). Lakes and reservoirs as regulators of carbon cycling and climate. </w:t>
+        <w:lastRenderedPageBreak/>
+        <w:t xml:space="preserve">Staehr, P. A., Sand-Jensen, K., Raun, A. L., Nilsson, B., &amp; Kidmose, J. (2010). Drivers of metabolism and net heterotrophy in contrasting lakes. </w:t>
       </w:r>
       <w:r>
         <w:rPr>
@@ -6496,15 +6481,15 @@
           <w:sz w:val="24"/>
           <w:szCs w:val="24"/>
         </w:rPr>
-        <w:t>54</w:t>
-      </w:r>
-      <w:r>
-        <w:rPr>
-          <w:rFonts w:ascii="Times New Roman" w:eastAsia="Times New Roman" w:hAnsi="Times New Roman" w:cs="Times New Roman"/>
-          <w:sz w:val="24"/>
-          <w:szCs w:val="24"/>
-        </w:rPr>
-        <w:t>(6part2), 2298-2314.</w:t>
+        <w:t>55</w:t>
+      </w:r>
+      <w:r>
+        <w:rPr>
+          <w:rFonts w:ascii="Times New Roman" w:eastAsia="Times New Roman" w:hAnsi="Times New Roman" w:cs="Times New Roman"/>
+          <w:sz w:val="24"/>
+          <w:szCs w:val="24"/>
+        </w:rPr>
+        <w:t>(2), 817.</w:t>
       </w:r>
     </w:p>
     <w:p>
@@ -6523,7 +6508,7 @@
           <w:sz w:val="24"/>
           <w:szCs w:val="24"/>
         </w:rPr>
-        <w:t xml:space="preserve">Urban, N. R., Auer, M. T., Green, S. A., Lu, X., Apul, D. S., Powell, K. D., &amp; Bub, L. (2005). Carbon cycling in Lake Superior. </w:t>
+        <w:t xml:space="preserve">Striegl, R. G., &amp; Michmerhuizen, C. M. (1998). Hydrologic influence on methane and carbon dioxide dynamics at two north-central Minnesota lakes. </w:t>
       </w:r>
       <w:r>
         <w:rPr>
@@ -6532,7 +6517,7 @@
           <w:sz w:val="24"/>
           <w:szCs w:val="24"/>
         </w:rPr>
-        <w:t>Journal of Geophysical Research: Oceans (1978–2012)</w:t>
+        <w:t>Limnology and Oceanography</w:t>
       </w:r>
       <w:r>
         <w:rPr>
@@ -6549,15 +6534,15 @@
           <w:sz w:val="24"/>
           <w:szCs w:val="24"/>
         </w:rPr>
-        <w:t>110</w:t>
-      </w:r>
-      <w:r>
-        <w:rPr>
-          <w:rFonts w:ascii="Times New Roman" w:eastAsia="Times New Roman" w:hAnsi="Times New Roman" w:cs="Times New Roman"/>
-          <w:sz w:val="24"/>
-          <w:szCs w:val="24"/>
-        </w:rPr>
-        <w:t>(C6).</w:t>
+        <w:t>43</w:t>
+      </w:r>
+      <w:r>
+        <w:rPr>
+          <w:rFonts w:ascii="Times New Roman" w:eastAsia="Times New Roman" w:hAnsi="Times New Roman" w:cs="Times New Roman"/>
+          <w:sz w:val="24"/>
+          <w:szCs w:val="24"/>
+        </w:rPr>
+        <w:t>(7), 1519-1529.</w:t>
       </w:r>
     </w:p>
     <w:p>
@@ -6576,7 +6561,7 @@
           <w:sz w:val="24"/>
           <w:szCs w:val="24"/>
         </w:rPr>
-        <w:t xml:space="preserve">Verpoorter, C., Kutser, T., Seekell, D. A., &amp; Tranvik, L.J. (2014). A global inventory of lakes based on high-resolution satellite imagery. </w:t>
+        <w:t xml:space="preserve">Tranvik, L. J., Downing, J. A., Cotner, J. B., Loiselle, S. A., Striegl, R. G., Ballatore, T. J., ... &amp; Kortelainen, P. L. (2009). Lakes and reservoirs as regulators of carbon cycling and climate. </w:t>
       </w:r>
       <w:r>
         <w:rPr>
@@ -6585,15 +6570,32 @@
           <w:sz w:val="24"/>
           <w:szCs w:val="24"/>
         </w:rPr>
-        <w:t xml:space="preserve">Geophysical Research Letters </w:t>
-      </w:r>
-      <w:r>
-        <w:rPr>
-          <w:rFonts w:ascii="Times New Roman" w:eastAsia="Times New Roman" w:hAnsi="Times New Roman" w:cs="Times New Roman"/>
-          <w:sz w:val="24"/>
-          <w:szCs w:val="24"/>
-        </w:rPr>
-        <w:t>41(18), 6396-6402.</w:t>
+        <w:t>Limnology and Oceanography</w:t>
+      </w:r>
+      <w:r>
+        <w:rPr>
+          <w:rFonts w:ascii="Times New Roman" w:eastAsia="Times New Roman" w:hAnsi="Times New Roman" w:cs="Times New Roman"/>
+          <w:sz w:val="24"/>
+          <w:szCs w:val="24"/>
+        </w:rPr>
+        <w:t xml:space="preserve">, </w:t>
+      </w:r>
+      <w:r>
+        <w:rPr>
+          <w:rFonts w:ascii="Times New Roman" w:eastAsia="Times New Roman" w:hAnsi="Times New Roman" w:cs="Times New Roman"/>
+          <w:i/>
+          <w:sz w:val="24"/>
+          <w:szCs w:val="24"/>
+        </w:rPr>
+        <w:t>54</w:t>
+      </w:r>
+      <w:r>
+        <w:rPr>
+          <w:rFonts w:ascii="Times New Roman" w:eastAsia="Times New Roman" w:hAnsi="Times New Roman" w:cs="Times New Roman"/>
+          <w:sz w:val="24"/>
+          <w:szCs w:val="24"/>
+        </w:rPr>
+        <w:t>(6part2), 2298-2314.</w:t>
       </w:r>
     </w:p>
     <w:p>
@@ -6612,7 +6614,7 @@
           <w:sz w:val="24"/>
           <w:szCs w:val="24"/>
         </w:rPr>
-        <w:t xml:space="preserve">Weyhenmeyer, G. A., Kosten, S., Wallin, M. B., Tranvik, L. J., Jeppesen, E., &amp; Roland, F. (2015). Significant fraction of CO2 emissions from boreal lakes derived from hydrologic inorganic carbon inputs. </w:t>
+        <w:t xml:space="preserve">Urban, N. R., Auer, M. T., Green, S. A., Lu, X., Apul, D. S., Powell, K. D., &amp; Bub, L. (2005). Carbon cycling in Lake Superior. </w:t>
       </w:r>
       <w:r>
         <w:rPr>
@@ -6621,15 +6623,32 @@
           <w:sz w:val="24"/>
           <w:szCs w:val="24"/>
         </w:rPr>
-        <w:t>Nature Geoscience</w:t>
-      </w:r>
-      <w:r>
-        <w:rPr>
-          <w:rFonts w:ascii="Times New Roman" w:eastAsia="Times New Roman" w:hAnsi="Times New Roman" w:cs="Times New Roman"/>
-          <w:sz w:val="24"/>
-          <w:szCs w:val="24"/>
-        </w:rPr>
-        <w:t>.</w:t>
+        <w:t>Journal of Geophysical Research: Oceans (1978–2012)</w:t>
+      </w:r>
+      <w:r>
+        <w:rPr>
+          <w:rFonts w:ascii="Times New Roman" w:eastAsia="Times New Roman" w:hAnsi="Times New Roman" w:cs="Times New Roman"/>
+          <w:sz w:val="24"/>
+          <w:szCs w:val="24"/>
+        </w:rPr>
+        <w:t xml:space="preserve">, </w:t>
+      </w:r>
+      <w:r>
+        <w:rPr>
+          <w:rFonts w:ascii="Times New Roman" w:eastAsia="Times New Roman" w:hAnsi="Times New Roman" w:cs="Times New Roman"/>
+          <w:i/>
+          <w:sz w:val="24"/>
+          <w:szCs w:val="24"/>
+        </w:rPr>
+        <w:t>110</w:t>
+      </w:r>
+      <w:r>
+        <w:rPr>
+          <w:rFonts w:ascii="Times New Roman" w:eastAsia="Times New Roman" w:hAnsi="Times New Roman" w:cs="Times New Roman"/>
+          <w:sz w:val="24"/>
+          <w:szCs w:val="24"/>
+        </w:rPr>
+        <w:t>(C6).</w:t>
       </w:r>
     </w:p>
     <w:p>
@@ -6648,7 +6667,7 @@
           <w:sz w:val="24"/>
           <w:szCs w:val="24"/>
         </w:rPr>
-        <w:t xml:space="preserve"> Whalen, S. C., &amp; Cornwell, J. C. (1985). Nitrogen, phosphorus, and organic carbon cycling in an arctic lake. </w:t>
+        <w:t xml:space="preserve">Verpoorter, C., Kutser, T., Seekell, D. A., &amp; Tranvik, L.J. (2014). A global inventory of lakes based on high-resolution satellite imagery. </w:t>
       </w:r>
       <w:r>
         <w:rPr>
@@ -6657,32 +6676,15 @@
           <w:sz w:val="24"/>
           <w:szCs w:val="24"/>
         </w:rPr>
-        <w:t>Canadian Journal of Fisheries and Aquatic Sciences</w:t>
-      </w:r>
-      <w:r>
-        <w:rPr>
-          <w:rFonts w:ascii="Times New Roman" w:eastAsia="Times New Roman" w:hAnsi="Times New Roman" w:cs="Times New Roman"/>
-          <w:sz w:val="24"/>
-          <w:szCs w:val="24"/>
-        </w:rPr>
-        <w:t xml:space="preserve">, </w:t>
-      </w:r>
-      <w:r>
-        <w:rPr>
-          <w:rFonts w:ascii="Times New Roman" w:eastAsia="Times New Roman" w:hAnsi="Times New Roman" w:cs="Times New Roman"/>
-          <w:i/>
-          <w:sz w:val="24"/>
-          <w:szCs w:val="24"/>
-        </w:rPr>
-        <w:t>42</w:t>
-      </w:r>
-      <w:r>
-        <w:rPr>
-          <w:rFonts w:ascii="Times New Roman" w:eastAsia="Times New Roman" w:hAnsi="Times New Roman" w:cs="Times New Roman"/>
-          <w:sz w:val="24"/>
-          <w:szCs w:val="24"/>
-        </w:rPr>
-        <w:t>(4), 797-808.</w:t>
+        <w:t xml:space="preserve">Geophysical Research Letters </w:t>
+      </w:r>
+      <w:r>
+        <w:rPr>
+          <w:rFonts w:ascii="Times New Roman" w:eastAsia="Times New Roman" w:hAnsi="Times New Roman" w:cs="Times New Roman"/>
+          <w:sz w:val="24"/>
+          <w:szCs w:val="24"/>
+        </w:rPr>
+        <w:t>41(18), 6396-6402.</w:t>
       </w:r>
     </w:p>
     <w:p>
@@ -6701,7 +6703,7 @@
           <w:sz w:val="24"/>
           <w:szCs w:val="24"/>
         </w:rPr>
-        <w:t xml:space="preserve">Winslow, L. A., Zwart, J. A., Batt, R. D., Dugan, H., Woolway, R. I., Corman, J., ... &amp; Read, J. S. (2016). LakeMetabolizer: an R package for estimating lake metabolism from free-water oxygen using diverse statistical models. </w:t>
+        <w:t xml:space="preserve">Weyhenmeyer, G. A., Kosten, S., Wallin, M. B., Tranvik, L. J., Jeppesen, E., &amp; Roland, F. (2015). Significant fraction of CO2 emissions from boreal lakes derived from hydrologic inorganic carbon inputs. </w:t>
       </w:r>
       <w:r>
         <w:rPr>
@@ -6710,32 +6712,15 @@
           <w:sz w:val="24"/>
           <w:szCs w:val="24"/>
         </w:rPr>
-        <w:t>Inland Waters</w:t>
-      </w:r>
-      <w:r>
-        <w:rPr>
-          <w:rFonts w:ascii="Times New Roman" w:eastAsia="Times New Roman" w:hAnsi="Times New Roman" w:cs="Times New Roman"/>
-          <w:sz w:val="24"/>
-          <w:szCs w:val="24"/>
-        </w:rPr>
-        <w:t xml:space="preserve">, </w:t>
-      </w:r>
-      <w:r>
-        <w:rPr>
-          <w:rFonts w:ascii="Times New Roman" w:eastAsia="Times New Roman" w:hAnsi="Times New Roman" w:cs="Times New Roman"/>
-          <w:i/>
-          <w:sz w:val="24"/>
-          <w:szCs w:val="24"/>
-        </w:rPr>
-        <w:t>6</w:t>
-      </w:r>
-      <w:r>
-        <w:rPr>
-          <w:rFonts w:ascii="Times New Roman" w:eastAsia="Times New Roman" w:hAnsi="Times New Roman" w:cs="Times New Roman"/>
-          <w:sz w:val="24"/>
-          <w:szCs w:val="24"/>
-        </w:rPr>
-        <w:t>(4), 622-636.</w:t>
+        <w:t>Nature Geoscience</w:t>
+      </w:r>
+      <w:r>
+        <w:rPr>
+          <w:rFonts w:ascii="Times New Roman" w:eastAsia="Times New Roman" w:hAnsi="Times New Roman" w:cs="Times New Roman"/>
+          <w:sz w:val="24"/>
+          <w:szCs w:val="24"/>
+        </w:rPr>
+        <w:t>.</w:t>
       </w:r>
     </w:p>
     <w:p>
@@ -6754,7 +6739,7 @@
           <w:sz w:val="24"/>
           <w:szCs w:val="24"/>
         </w:rPr>
-        <w:t xml:space="preserve">Xu, H., Lan, J., Liu, B., Sheng, E., &amp; Yeager, K. M. (2013). Modern carbon burial in Lake Qinghai, China. </w:t>
+        <w:t xml:space="preserve"> Whalen, S. C., &amp; Cornwell, J. C. (1985). Nitrogen, phosphorus, and organic carbon cycling in an arctic lake. </w:t>
       </w:r>
       <w:r>
         <w:rPr>
@@ -6763,7 +6748,7 @@
           <w:sz w:val="24"/>
           <w:szCs w:val="24"/>
         </w:rPr>
-        <w:t>Applied geochemistry</w:t>
+        <w:t>Canadian Journal of Fisheries and Aquatic Sciences</w:t>
       </w:r>
       <w:r>
         <w:rPr>
@@ -6780,15 +6765,15 @@
           <w:sz w:val="24"/>
           <w:szCs w:val="24"/>
         </w:rPr>
-        <w:t>39</w:t>
-      </w:r>
-      <w:r>
-        <w:rPr>
-          <w:rFonts w:ascii="Times New Roman" w:eastAsia="Times New Roman" w:hAnsi="Times New Roman" w:cs="Times New Roman"/>
-          <w:sz w:val="24"/>
-          <w:szCs w:val="24"/>
-        </w:rPr>
-        <w:t>, 150-155.</w:t>
+        <w:t>42</w:t>
+      </w:r>
+      <w:r>
+        <w:rPr>
+          <w:rFonts w:ascii="Times New Roman" w:eastAsia="Times New Roman" w:hAnsi="Times New Roman" w:cs="Times New Roman"/>
+          <w:sz w:val="24"/>
+          <w:szCs w:val="24"/>
+        </w:rPr>
+        <w:t>(4), 797-808.</w:t>
       </w:r>
     </w:p>
     <w:p>
@@ -6799,6 +6784,113 @@
           <w:rFonts w:ascii="Times New Roman" w:eastAsia="Times New Roman" w:hAnsi="Times New Roman" w:cs="Times New Roman"/>
           <w:sz w:val="24"/>
           <w:szCs w:val="24"/>
+        </w:rPr>
+      </w:pPr>
+      <w:r>
+        <w:rPr>
+          <w:rFonts w:ascii="Times New Roman" w:eastAsia="Times New Roman" w:hAnsi="Times New Roman" w:cs="Times New Roman"/>
+          <w:sz w:val="24"/>
+          <w:szCs w:val="24"/>
+        </w:rPr>
+        <w:t xml:space="preserve">Winslow, L. A., Zwart, J. A., Batt, R. D., Dugan, H., Woolway, R. I., Corman, J., ... &amp; Read, J. S. (2016). LakeMetabolizer: an R package for estimating lake metabolism from free-water oxygen using diverse statistical models. </w:t>
+      </w:r>
+      <w:r>
+        <w:rPr>
+          <w:rFonts w:ascii="Times New Roman" w:eastAsia="Times New Roman" w:hAnsi="Times New Roman" w:cs="Times New Roman"/>
+          <w:i/>
+          <w:sz w:val="24"/>
+          <w:szCs w:val="24"/>
+        </w:rPr>
+        <w:t>Inland Waters</w:t>
+      </w:r>
+      <w:r>
+        <w:rPr>
+          <w:rFonts w:ascii="Times New Roman" w:eastAsia="Times New Roman" w:hAnsi="Times New Roman" w:cs="Times New Roman"/>
+          <w:sz w:val="24"/>
+          <w:szCs w:val="24"/>
+        </w:rPr>
+        <w:t xml:space="preserve">, </w:t>
+      </w:r>
+      <w:r>
+        <w:rPr>
+          <w:rFonts w:ascii="Times New Roman" w:eastAsia="Times New Roman" w:hAnsi="Times New Roman" w:cs="Times New Roman"/>
+          <w:i/>
+          <w:sz w:val="24"/>
+          <w:szCs w:val="24"/>
+        </w:rPr>
+        <w:t>6</w:t>
+      </w:r>
+      <w:r>
+        <w:rPr>
+          <w:rFonts w:ascii="Times New Roman" w:eastAsia="Times New Roman" w:hAnsi="Times New Roman" w:cs="Times New Roman"/>
+          <w:sz w:val="24"/>
+          <w:szCs w:val="24"/>
+        </w:rPr>
+        <w:t>(4), 622-636.</w:t>
+      </w:r>
+    </w:p>
+    <w:p>
+      <w:pPr>
+        <w:spacing w:line="480" w:lineRule="auto"/>
+        <w:ind w:left="450" w:hanging="450"/>
+        <w:rPr>
+          <w:rFonts w:ascii="Times New Roman" w:eastAsia="Times New Roman" w:hAnsi="Times New Roman" w:cs="Times New Roman"/>
+          <w:sz w:val="24"/>
+          <w:szCs w:val="24"/>
+        </w:rPr>
+      </w:pPr>
+      <w:r>
+        <w:rPr>
+          <w:rFonts w:ascii="Times New Roman" w:eastAsia="Times New Roman" w:hAnsi="Times New Roman" w:cs="Times New Roman"/>
+          <w:sz w:val="24"/>
+          <w:szCs w:val="24"/>
+        </w:rPr>
+        <w:lastRenderedPageBreak/>
+        <w:t xml:space="preserve">Xu, H., Lan, J., Liu, B., Sheng, E., &amp; Yeager, K. M. (2013). Modern carbon burial in Lake Qinghai, China. </w:t>
+      </w:r>
+      <w:r>
+        <w:rPr>
+          <w:rFonts w:ascii="Times New Roman" w:eastAsia="Times New Roman" w:hAnsi="Times New Roman" w:cs="Times New Roman"/>
+          <w:i/>
+          <w:sz w:val="24"/>
+          <w:szCs w:val="24"/>
+        </w:rPr>
+        <w:t>Applied geochemistry</w:t>
+      </w:r>
+      <w:r>
+        <w:rPr>
+          <w:rFonts w:ascii="Times New Roman" w:eastAsia="Times New Roman" w:hAnsi="Times New Roman" w:cs="Times New Roman"/>
+          <w:sz w:val="24"/>
+          <w:szCs w:val="24"/>
+        </w:rPr>
+        <w:t xml:space="preserve">, </w:t>
+      </w:r>
+      <w:r>
+        <w:rPr>
+          <w:rFonts w:ascii="Times New Roman" w:eastAsia="Times New Roman" w:hAnsi="Times New Roman" w:cs="Times New Roman"/>
+          <w:i/>
+          <w:sz w:val="24"/>
+          <w:szCs w:val="24"/>
+        </w:rPr>
+        <w:t>39</w:t>
+      </w:r>
+      <w:r>
+        <w:rPr>
+          <w:rFonts w:ascii="Times New Roman" w:eastAsia="Times New Roman" w:hAnsi="Times New Roman" w:cs="Times New Roman"/>
+          <w:sz w:val="24"/>
+          <w:szCs w:val="24"/>
+        </w:rPr>
+        <w:t>, 150-155.</w:t>
+      </w:r>
+    </w:p>
+    <w:p>
+      <w:pPr>
+        <w:spacing w:line="480" w:lineRule="auto"/>
+        <w:ind w:left="450" w:hanging="450"/>
+        <w:rPr>
+          <w:rFonts w:ascii="Times New Roman" w:eastAsia="Times New Roman" w:hAnsi="Times New Roman" w:cs="Times New Roman"/>
+          <w:sz w:val="24"/>
+          <w:szCs w:val="24"/>
           <w:highlight w:val="white"/>
         </w:rPr>
       </w:pPr>
@@ -6809,7 +6901,6 @@
           <w:szCs w:val="24"/>
           <w:highlight w:val="white"/>
         </w:rPr>
-        <w:lastRenderedPageBreak/>
         <w:t xml:space="preserve">Yang, H., Xing, Y., Xie, P., Ni, L., &amp; Rong, K. (2008). Carbon source/sink function of a subtropical, eutrophic lake determined from an overall mass balance and a gas exchange and carbon burial balance. </w:t>
       </w:r>
       <w:r>
@@ -11921,15 +12012,7 @@
                 <w:sz w:val="24"/>
                 <w:szCs w:val="24"/>
               </w:rPr>
-              <w:t xml:space="preserve"> </w:t>
-            </w:r>
-            <w:r>
-              <w:rPr>
-                <w:rFonts w:ascii="Times New Roman" w:eastAsia="Times New Roman" w:hAnsi="Times New Roman" w:cs="Times New Roman"/>
-                <w:sz w:val="24"/>
-                <w:szCs w:val="24"/>
-              </w:rPr>
-              <w:t>m</w:t>
+              <w:t xml:space="preserve"> m</w:t>
             </w:r>
             <w:r>
               <w:rPr>
@@ -13134,15 +13217,7 @@
                 <w:sz w:val="24"/>
                 <w:szCs w:val="24"/>
               </w:rPr>
-              <w:t xml:space="preserve">DOC_gw (g </w:t>
-            </w:r>
-            <w:r>
-              <w:rPr>
-                <w:rFonts w:ascii="Times New Roman" w:eastAsia="Times New Roman" w:hAnsi="Times New Roman" w:cs="Times New Roman"/>
-                <w:sz w:val="24"/>
-                <w:szCs w:val="24"/>
-              </w:rPr>
-              <w:t>m</w:t>
+              <w:t>DOC_gw (g m</w:t>
             </w:r>
             <w:r>
               <w:rPr>
@@ -13659,15 +13734,7 @@
                 <w:sz w:val="24"/>
                 <w:szCs w:val="24"/>
               </w:rPr>
-              <w:t xml:space="preserve"> (g </w:t>
-            </w:r>
-            <w:r>
-              <w:rPr>
-                <w:rFonts w:ascii="Times New Roman" w:eastAsia="Times New Roman" w:hAnsi="Times New Roman" w:cs="Times New Roman"/>
-                <w:sz w:val="24"/>
-                <w:szCs w:val="24"/>
-              </w:rPr>
-              <w:t>m</w:t>
+              <w:t xml:space="preserve"> (g m</w:t>
             </w:r>
             <w:r>
               <w:rPr>
@@ -19196,7 +19263,7 @@
               </w:rPr>
               <w:t>2g) Autochthonous Respiration = GPP DOC rate * Respiration_autoch(</w:t>
             </w:r>
-            <w:commentRangeStart w:id="40"/>
+            <w:commentRangeStart w:id="41"/>
             <w:r>
               <w:rPr>
                 <w:rFonts w:ascii="Times New Roman" w:eastAsia="Times New Roman" w:hAnsi="Times New Roman" w:cs="Times New Roman"/>
@@ -19205,12 +19272,12 @@
               </w:rPr>
               <w:t>1.08</w:t>
             </w:r>
-            <w:commentRangeEnd w:id="40"/>
+            <w:commentRangeEnd w:id="41"/>
             <w:r>
               <w:rPr>
                 <w:rStyle w:val="CommentReference"/>
               </w:rPr>
-              <w:commentReference w:id="40"/>
+              <w:commentReference w:id="41"/>
             </w:r>
             <w:r>
               <w:rPr>
@@ -20554,16 +20621,7 @@
                 <w:szCs w:val="24"/>
                 <w:vertAlign w:val="superscript"/>
               </w:rPr>
-              <w:t>-3</w:t>
-            </w:r>
-            <w:r>
-              <w:rPr>
-                <w:rFonts w:ascii="Times New Roman" w:eastAsia="Times New Roman" w:hAnsi="Times New Roman" w:cs="Times New Roman"/>
-                <w:sz w:val="24"/>
-                <w:szCs w:val="24"/>
-                <w:vertAlign w:val="superscript"/>
-              </w:rPr>
-              <w:t xml:space="preserve"> </w:t>
+              <w:t xml:space="preserve">-3 </w:t>
             </w:r>
             <w:r>
               <w:rPr>
@@ -25416,8 +25474,6 @@
         </w:rPr>
         <w:br w:type="page"/>
       </w:r>
-      <w:bookmarkStart w:id="41" w:name="_GoBack"/>
-      <w:bookmarkEnd w:id="41"/>
     </w:p>
     <w:p>
       <w:pPr>
@@ -25562,10 +25618,7 @@
         <w:spacing w:line="240" w:lineRule="auto"/>
       </w:pPr>
       <w:r>
-        <w:t xml:space="preserve">up to 12, suggestions welcome (in no </w:t>
-      </w:r>
-      <w:r>
-        <w:t>particular order right now)</w:t>
+        <w:t>up to 12, suggestions welcome (in no particular order right now)</w:t>
       </w:r>
     </w:p>
   </w:comment>
@@ -25576,10 +25629,7 @@
         <w:spacing w:line="240" w:lineRule="auto"/>
       </w:pPr>
       <w:r>
-        <w:t xml:space="preserve">is this </w:t>
-      </w:r>
-      <w:r>
-        <w:t>really why? Temp, DO, chl-a data aren't that rare. Is it simply that people haven't made the connection?</w:t>
+        <w:t>is this really why? Temp, DO, chl-a data aren't that rare. Is it simply that people haven't made the connection?</w:t>
       </w:r>
     </w:p>
   </w:comment>
@@ -25698,7 +25748,7 @@
       </w:r>
     </w:p>
   </w:comment>
-  <w:comment w:id="40" w:author="immccull@gmail.com" w:date="2017-03-29T16:15:00Z" w:initials="i">
+  <w:comment w:id="41" w:author="immccull@gmail.com" w:date="2017-03-29T16:15:00Z" w:initials="i">
     <w:p>
       <w:pPr>
         <w:pStyle w:val="CommentText"/>
@@ -25846,7 +25896,7 @@
       <w:rPr>
         <w:noProof/>
       </w:rPr>
-      <w:t>6</w:t>
+      <w:t>25</w:t>
     </w:r>
     <w:r>
       <w:fldChar w:fldCharType="end"/>
@@ -26998,7 +27048,7 @@
 </file>
 
 <file path=customXml/itemProps1.xml><?xml version="1.0" encoding="utf-8"?>
-<ds:datastoreItem xmlns:ds="http://schemas.openxmlformats.org/officeDocument/2006/customXml" ds:itemID="{B6C90B1C-0FD8-44F9-A266-6FF2FA3FAB38}">
+<ds:datastoreItem xmlns:ds="http://schemas.openxmlformats.org/officeDocument/2006/customXml" ds:itemID="{E285771D-0E04-49FA-A564-837E8228D5C9}">
   <ds:schemaRefs>
     <ds:schemaRef ds:uri="http://schemas.openxmlformats.org/officeDocument/2006/bibliography"/>
   </ds:schemaRefs>

</xml_diff>